<commit_message>
added stuff to word doc
</commit_message>
<xml_diff>
--- a/ET_Project Outline Running Draft.docx
+++ b/ET_Project Outline Running Draft.docx
@@ -235,6 +235,8 @@
           <w:numId w:val="8"/>
         </w:numPr>
       </w:pPr>
+      <w:bookmarkStart w:id="0" w:name="_GoBack"/>
+      <w:bookmarkEnd w:id="0"/>
     </w:p>
     <w:p/>
     <w:p/>
@@ -750,8 +752,6 @@
       <w:r>
         <w:t xml:space="preserve"> and presentation scripting</w:t>
       </w:r>
-      <w:bookmarkStart w:id="0" w:name="_GoBack"/>
-      <w:bookmarkEnd w:id="0"/>
     </w:p>
     <w:p>
       <w:pPr>

</xml_diff>